<commit_message>
now the Server is starting without any issues
</commit_message>
<xml_diff>
--- a/src/specification/Documentation.docx
+++ b/src/specification/Documentation.docx
@@ -304,6 +304,37 @@
         <w:t>mtcg</w:t>
       </w:r>
       <w:proofErr w:type="spellEnd"/>
+    </w:p>
+    <w:p>
+      <w:pPr>
+        <w:pStyle w:val="Listenabsatz"/>
+        <w:numPr>
+          <w:ilvl w:val="0"/>
+          <w:numId w:val="1"/>
+        </w:numPr>
+        <w:spacing w:line="360" w:lineRule="auto"/>
+        <w:rPr>
+          <w:lang w:val="en-GB"/>
+        </w:rPr>
+      </w:pPr>
+      <w:r>
+        <w:rPr>
+          <w:lang w:val="en-GB"/>
+        </w:rPr>
+        <w:t xml:space="preserve">SQL Statements </w:t>
+      </w:r>
+      <w:r>
+        <w:rPr>
+          <w:lang w:val="en-GB"/>
+        </w:rPr>
+        <w:t>for creating t</w:t>
+      </w:r>
+      <w:r>
+        <w:rPr>
+          <w:lang w:val="en-GB"/>
+        </w:rPr>
+        <w:t>he table(s)</w:t>
+      </w:r>
     </w:p>
     <w:p>
       <w:pPr>

</xml_diff>